<commit_message>
Adição da documentação da fase de construção
</commit_message>
<xml_diff>
--- a/Gerenciamento de Projeto/Atas/AGP - Ata de Reunião 14_10_2024.docx
+++ b/Gerenciamento de Projeto/Atas/AGP - Ata de Reunião 14_10_2024.docx
@@ -1280,13 +1280,7 @@
         </w:numPr>
       </w:pPr>
       <w:r>
-        <w:t xml:space="preserve">Discussão sobre a decorrência da </w:t>
-      </w:r>
-      <w:r>
-        <w:t>terceira</w:t>
-      </w:r>
-      <w:r>
-        <w:t xml:space="preserve"> sprint;</w:t>
+        <w:t>Discussão sobre a decorrência da terceira sprint;</w:t>
       </w:r>
     </w:p>
     <w:p>
@@ -1298,13 +1292,7 @@
         </w:numPr>
       </w:pPr>
       <w:r>
-        <w:t xml:space="preserve">Planejamento para início da </w:t>
-      </w:r>
-      <w:r>
-        <w:t>quarta</w:t>
-      </w:r>
-      <w:r>
-        <w:t xml:space="preserve"> sprint;</w:t>
+        <w:t>Planejamento para início da quarta sprint;</w:t>
       </w:r>
     </w:p>
     <w:p>
@@ -1316,13 +1304,7 @@
         </w:numPr>
       </w:pPr>
       <w:r>
-        <w:t xml:space="preserve">Elaboração do cronograma inicial das tarefas da </w:t>
-      </w:r>
-      <w:r>
-        <w:t>quarta</w:t>
-      </w:r>
-      <w:r>
-        <w:t xml:space="preserve"> sprint;</w:t>
+        <w:t>Elaboração do cronograma inicial das tarefas da quarta sprint;</w:t>
       </w:r>
     </w:p>
     <w:p>
@@ -1346,13 +1328,7 @@
         </w:numPr>
       </w:pPr>
       <w:r>
-        <w:t xml:space="preserve">Identificar os riscos que podem ocorrer durante o desenvolvimento da </w:t>
-      </w:r>
-      <w:r>
-        <w:t>quarta</w:t>
-      </w:r>
-      <w:r>
-        <w:t xml:space="preserve"> sprint;</w:t>
+        <w:t>Identificar os riscos que podem ocorrer durante o desenvolvimento da quarta sprint;</w:t>
       </w:r>
     </w:p>
     <w:p>
@@ -1651,6 +1627,12 @@
                 <w:b/>
               </w:rPr>
             </w:pPr>
+            <w:r>
+              <w:rPr>
+                <w:b/>
+              </w:rPr>
+              <w:t>6</w:t>
+            </w:r>
           </w:p>
         </w:tc>
         <w:tc>
@@ -1695,7 +1677,7 @@
               <w:rPr>
                 <w:b/>
               </w:rPr>
-              <w:t>6</w:t>
+              <w:t>7</w:t>
             </w:r>
           </w:p>
         </w:tc>
@@ -1975,22 +1957,10 @@
         <w:t xml:space="preserve">Próxima reunião geral do projeto está marcada para dia </w:t>
       </w:r>
       <w:r>
-        <w:t>23</w:t>
+        <w:t>30</w:t>
       </w:r>
       <w:r>
-        <w:t xml:space="preserve"> de outubro, onde será discutido a finalização da </w:t>
-      </w:r>
-      <w:r>
-        <w:t>quarta</w:t>
-      </w:r>
-      <w:r>
-        <w:t xml:space="preserve"> sprint e início da </w:t>
-      </w:r>
-      <w:r>
-        <w:t>quinta</w:t>
-      </w:r>
-      <w:r>
-        <w:t>.</w:t>
+        <w:t xml:space="preserve"> de outubro, onde será discutido a finalização da quarta sprint e início da quinta.</w:t>
       </w:r>
     </w:p>
     <w:p/>
@@ -2077,7 +2047,6 @@
               <w:dataBinding w:prefixMappings="xmlns:ns0='http://schemas.openxmlformats.org/officeDocument/2006/extended-properties' " w:xpath="/ns0:Properties[1]/ns0:Manager[1]" w:storeItemID="{6668398D-A668-4E3E-A5EB-62B293D839F1}"/>
               <w:text/>
             </w:sdtPr>
-            <w:sdtEndPr/>
             <w:sdtContent>
               <w:r>
                 <w:rPr>
@@ -2098,7 +2067,6 @@
               <w:dataBinding w:prefixMappings="xmlns:ns0='http://purl.org/dc/elements/1.1/' xmlns:ns1='http://schemas.openxmlformats.org/package/2006/metadata/core-properties' " w:xpath="/ns1:coreProperties[1]/ns0:subject[1]" w:storeItemID="{6C3C8BC8-F283-45AE-878A-BAB7291924A1}"/>
               <w:text/>
             </w:sdtPr>
-            <w:sdtEndPr/>
             <w:sdtContent>
               <w:r>
                 <w:rPr>
@@ -2310,7 +2278,6 @@
           <w:dataBinding w:prefixMappings="xmlns:ns0='http://purl.org/dc/elements/1.1/' xmlns:ns1='http://schemas.openxmlformats.org/package/2006/metadata/core-properties' " w:xpath="/ns1:coreProperties[1]/ns0:title[1]" w:storeItemID="{6C3C8BC8-F283-45AE-878A-BAB7291924A1}"/>
           <w:text/>
         </w:sdtPr>
-        <w:sdtEndPr/>
         <w:sdtContent>
           <w:tc>
             <w:tcPr>

</xml_diff>